<commit_message>
Modeling Social Construction of Meaning
</commit_message>
<xml_diff>
--- a/source/Survey_of_Social_Movement_Models/Causal Survey of Social Movement Models.docx
+++ b/source/Survey_of_Social_Movement_Models/Causal Survey of Social Movement Models.docx
@@ -71,283 +71,759 @@
       <w:r>
         <w:t>Institute</w:t>
       </w:r>
+      <w:r>
+        <w:t xml:space="preserve"> of Technology</w:t>
+      </w:r>
+      <w:r>
+        <w:rPr>
+          <w:highlight w:val="yellow"/>
+        </w:rPr>
+        <w:br/>
+      </w:r>
+      <w:r>
+        <w:t>Houghton@mit.edu</w:t>
+      </w:r>
+    </w:p>
+    <w:p>
+      <w:pPr>
+        <w:pStyle w:val="Heading1"/>
+      </w:pPr>
+      <w:r>
+        <w:t>Abstract</w:t>
+      </w:r>
+    </w:p>
+    <w:p>
+      <w:pPr>
+        <w:rPr>
+          <w:i/>
+        </w:rPr>
+      </w:pPr>
+      <w:r>
+        <w:rPr>
+          <w:i/>
+        </w:rPr>
+        <w:t xml:space="preserve">There is growing understanding that </w:t>
+      </w:r>
+      <w:r>
+        <w:rPr>
+          <w:i/>
+        </w:rPr>
+        <w:t xml:space="preserve">collective </w:t>
+      </w:r>
+      <w:r>
+        <w:rPr>
+          <w:i/>
+        </w:rPr>
+        <w:t>social behavior</w:t>
+      </w:r>
+      <w:r>
+        <w:rPr>
+          <w:i/>
+        </w:rPr>
+        <w:t>s</w:t>
+      </w:r>
+      <w:r>
+        <w:rPr>
+          <w:i/>
+        </w:rPr>
+        <w:t xml:space="preserve"> in general and </w:t>
+      </w:r>
+      <w:r>
+        <w:rPr>
+          <w:i/>
+        </w:rPr>
+        <w:t>social movements in particular are</w:t>
+      </w:r>
+      <w:r>
+        <w:rPr>
+          <w:i/>
+        </w:rPr>
+        <w:t xml:space="preserve"> complex</w:t>
+      </w:r>
+      <w:r>
+        <w:rPr>
+          <w:i/>
+        </w:rPr>
+        <w:t>,</w:t>
+      </w:r>
+      <w:r>
+        <w:rPr>
+          <w:i/>
+        </w:rPr>
+        <w:t xml:space="preserve"> dynamic </w:t>
+      </w:r>
+      <w:r>
+        <w:rPr>
+          <w:i/>
+        </w:rPr>
+        <w:t>systems;</w:t>
+      </w:r>
+      <w:r>
+        <w:rPr>
+          <w:i/>
+        </w:rPr>
+        <w:t xml:space="preserve"> and that to fully understand the way </w:t>
+      </w:r>
+      <w:r>
+        <w:rPr>
+          <w:i/>
+        </w:rPr>
+        <w:t xml:space="preserve">social </w:t>
+      </w:r>
+      <w:r>
+        <w:rPr>
+          <w:i/>
+        </w:rPr>
+        <w:t xml:space="preserve">movements evolve over time we must understand the feedbacks that drive their behavior. Formal models can reveal these feedback structures by making explicit the assumed causal pathways by which action in one part of the system influences the remainder of the system. </w:t>
+      </w:r>
+      <w:r>
+        <w:rPr>
+          <w:i/>
+        </w:rPr>
+        <w:t xml:space="preserve">This paper </w:t>
+      </w:r>
+      <w:r>
+        <w:rPr>
+          <w:i/>
+        </w:rPr>
+        <w:t>describes a section of</w:t>
+      </w:r>
+      <w:r>
+        <w:rPr>
+          <w:i/>
+        </w:rPr>
+        <w:t xml:space="preserve"> the literature of formal dynamic models of social movements by highlighting </w:t>
+      </w:r>
+      <w:r>
+        <w:rPr>
+          <w:i/>
+        </w:rPr>
+        <w:t xml:space="preserve">the </w:t>
+      </w:r>
+      <w:r>
+        <w:rPr>
+          <w:i/>
+        </w:rPr>
+        <w:t xml:space="preserve">causal influences </w:t>
+      </w:r>
+      <w:r>
+        <w:rPr>
+          <w:i/>
+        </w:rPr>
+        <w:t xml:space="preserve">and feedback structures </w:t>
+      </w:r>
+      <w:r>
+        <w:rPr>
+          <w:i/>
+        </w:rPr>
+        <w:t xml:space="preserve">that </w:t>
+      </w:r>
+      <w:r>
+        <w:rPr>
+          <w:i/>
+        </w:rPr>
+        <w:t xml:space="preserve">various authors </w:t>
+      </w:r>
+      <w:r>
+        <w:rPr>
+          <w:i/>
+        </w:rPr>
+        <w:t>consider contributory to collective action</w:t>
+      </w:r>
+      <w:r>
+        <w:rPr>
+          <w:i/>
+        </w:rPr>
+        <w:t xml:space="preserve"> in this context</w:t>
+      </w:r>
+      <w:r>
+        <w:rPr>
+          <w:i/>
+        </w:rPr>
+        <w:t>.</w:t>
+      </w:r>
+      <w:r>
+        <w:rPr>
+          <w:i/>
+        </w:rPr>
+        <w:t xml:space="preserve"> The paper reveals how models have built upon one another over the last 40 plus years in an attempt to identify and elaborate the feedback mechanisms responsible for</w:t>
+      </w:r>
+      <w:r>
+        <w:rPr>
+          <w:i/>
+        </w:rPr>
+        <w:t xml:space="preserve"> social movement </w:t>
+      </w:r>
+      <w:r>
+        <w:rPr>
+          <w:i/>
+        </w:rPr>
+        <w:t xml:space="preserve">dynamics. The paper also reveals challenges </w:t>
+      </w:r>
+      <w:r>
+        <w:rPr>
+          <w:i/>
+        </w:rPr>
+        <w:t>faced in conceiving and constructing representations of these systems, and places where further consideration is warranted.</w:t>
+      </w:r>
+    </w:p>
+    <w:p/>
+    <w:p>
+      <w:pPr>
+        <w:pStyle w:val="Heading1"/>
+      </w:pPr>
+      <w:r>
+        <w:lastRenderedPageBreak/>
+        <w:t>Introduction</w:t>
+      </w:r>
+    </w:p>
+    <w:p>
+      <w:r>
+        <w:t xml:space="preserve">There is growing understanding that </w:t>
+      </w:r>
+      <w:r>
+        <w:t xml:space="preserve">collective </w:t>
+      </w:r>
+      <w:r>
+        <w:t>social behavior</w:t>
+      </w:r>
+      <w:r>
+        <w:t>s</w:t>
+      </w:r>
+      <w:r>
+        <w:t xml:space="preserve"> in general and </w:t>
+      </w:r>
+      <w:r>
+        <w:t>social movements in particular form</w:t>
+      </w:r>
+      <w:r>
+        <w:t xml:space="preserve"> complex dynamic system</w:t>
+      </w:r>
+      <w:r>
+        <w:t>s</w:t>
+      </w:r>
+      <w:r>
+        <w:t xml:space="preserve">, and that to fully understand the way movements evolve over time we must understand the </w:t>
+      </w:r>
+      <w:r>
+        <w:t>feedbacks that</w:t>
+      </w:r>
+      <w:r>
+        <w:t xml:space="preserve"> drive their behavior.</w:t>
+      </w:r>
+      <w:r>
+        <w:t xml:space="preserve"> </w:t>
+      </w:r>
+      <w:r>
+        <w:fldChar w:fldCharType="begin" w:fldLock="1"/>
+      </w:r>
+      <w:r>
+        <w:instrText>ADDIN CSL_CITATION { "citationItems" : [ { "id" : "ITEM-1", "itemData" : { "author" : [ { "dropping-particle" : "", "family" : "Biggs", "given" : "M", "non-dropping-particle" : "", "parse-names" : false, "suffix" : "" } ], "container-title" : "Theory and society", "id" : "ITEM-1", "issued" : { "date-parts" : [ [ "2003" ] ] }, "title" : "Positive feedback in collective mobilization: the American strike wave of 1886", "type" : "article-journal" }, "uris" : [ "http://www.mendeley.com/documents/?uuid=73469bb7-953a-43fc-8140-9f701ff8e5d8" ] }, { "id" : "ITEM-2", "itemData" : { "author" : [ { "dropping-particle" : "", "family" : "Richardson", "given" : "G", "non-dropping-particle" : "", "parse-names" : false, "suffix" : "" } ], "container-title" : "international system dynamics conference,  \u2026", "id" : "ITEM-2", "issued" : { "date-parts" : [ [ "1983" ] ] }, "title" : "The feedback concept in American social science, with implications for system dynamics", "type" : "article-journal" }, "uris" : [ "http://www.mendeley.com/documents/?uuid=9dc14d34-a8b0-4b17-935a-8d039f1cb8bf" ] } ], "mendeley" : { "formattedCitation" : "(Biggs 2003; Richardson 1983)", "plainTextFormattedCitation" : "(Biggs 2003; Richardson 1983)", "previouslyFormattedCitation" : "(Biggs 2003; Richardson 1983)" }, "properties" : { "noteIndex" : 0 }, "schema" : "https://github.com/citation-style-language/schema/raw/master/csl-citation.json" }</w:instrText>
+      </w:r>
+      <w:r>
+        <w:fldChar w:fldCharType="separate"/>
+      </w:r>
+      <w:r>
+        <w:rPr>
+          <w:noProof/>
+        </w:rPr>
+        <w:t>(Biggs 2003; Richardson 1983)</w:t>
+      </w:r>
+      <w:r>
+        <w:fldChar w:fldCharType="end"/>
+      </w:r>
+      <w:r>
+        <w:t xml:space="preserve"> Formal models can reveal these feedback structures by making explicit the assumed causal pathways by which action in one part of the system influences the remainder of the system.</w:t>
+      </w:r>
+      <w:r>
+        <w:t xml:space="preserve"> </w:t>
+      </w:r>
+      <w:r>
+        <w:t>This paper describes a section of the literature of formal dynamic models of social movements by highlighting the causal influences and feedback structures that various authors consider contributory to collective action</w:t>
+      </w:r>
+      <w:r>
+        <w:t xml:space="preserve"> in this context</w:t>
+      </w:r>
+      <w:r>
+        <w:t>.</w:t>
+      </w:r>
+    </w:p>
+    <w:p>
+      <w:pPr>
+        <w:pStyle w:val="Heading2"/>
+      </w:pPr>
+      <w:r>
+        <w:t>Scope o</w:t>
+      </w:r>
+      <w:r>
+        <w:t>f models considered</w:t>
+      </w:r>
+    </w:p>
+    <w:p>
+      <w:r>
+        <w:t>My</w:t>
+      </w:r>
+      <w:r>
+        <w:t xml:space="preserve"> purpose in this overview is </w:t>
+      </w:r>
+      <w:r>
+        <w:t>to explore causal pathways that have been explicitly identified in the social movements literature and formalized as models. As such I will o</w:t>
+      </w:r>
+      <w:r>
+        <w:t xml:space="preserve">nly consider </w:t>
+      </w:r>
+      <w:r>
+        <w:t>theory that has</w:t>
+      </w:r>
+      <w:r>
+        <w:t xml:space="preserve"> been included in formal</w:t>
+      </w:r>
+      <w:r>
+        <w:t>, mathematical</w:t>
+      </w:r>
+      <w:r>
+        <w:t xml:space="preserve"> models. There are many mechanisms that </w:t>
+      </w:r>
+      <w:r>
+        <w:t>have been discussed in literature but</w:t>
+      </w:r>
+      <w:r>
+        <w:t xml:space="preserve"> are</w:t>
+      </w:r>
+      <w:r>
+        <w:t xml:space="preserve"> not </w:t>
+      </w:r>
+      <w:r>
+        <w:t>presented as formal models</w:t>
+      </w:r>
+      <w:r>
+        <w:t xml:space="preserve">, </w:t>
+      </w:r>
+      <w:r>
+        <w:t xml:space="preserve">and </w:t>
+      </w:r>
+      <w:r>
+        <w:t xml:space="preserve">will fall </w:t>
+      </w:r>
+      <w:r>
+        <w:t xml:space="preserve">outside the scope of the survey. I thus omit such influential works as those of Olson </w:t>
+      </w:r>
+      <w:r>
+        <w:fldChar w:fldCharType="begin" w:fldLock="1"/>
+      </w:r>
+      <w:r>
+        <w:instrText>ADDIN CSL_CITATION { "citationItems" : [ { "id" : "ITEM-1", "itemData" : { "author" : [ { "dropping-particle" : "", "family" : "Olson", "given" : "M", "non-dropping-particle" : "", "parse-names" : false, "suffix" : "" } ], "container-title" : "Cambridge: Harvard University Press.[1965,", "id" : "ITEM-1", "issued" : { "date-parts" : [ [ "1971" ] ] }, "title" : "The logic of collective action: Public goods and the theory of groups, revised edition", "type" : "article-journal" }, "uris" : [ "http://www.mendeley.com/documents/?uuid=2041e691-fc5a-44de-b35c-f7ed3bf7e2db" ] } ], "mendeley" : { "formattedCitation" : "(Olson 1971)", "manualFormatting" : "(1971)", "plainTextFormattedCitation" : "(Olson 1971)", "previouslyFormattedCitation" : "(Olson 1971)" }, "properties" : { "noteIndex" : 0 }, "schema" : "https://github.com/citation-style-language/schema/raw/master/csl-citation.json" }</w:instrText>
+      </w:r>
+      <w:r>
+        <w:fldChar w:fldCharType="separate"/>
+      </w:r>
+      <w:r>
+        <w:rPr>
+          <w:noProof/>
+        </w:rPr>
+        <w:t>(</w:t>
+      </w:r>
+      <w:r>
+        <w:rPr>
+          <w:noProof/>
+        </w:rPr>
+        <w:t>1971)</w:t>
+      </w:r>
+      <w:r>
+        <w:fldChar w:fldCharType="end"/>
+      </w:r>
+      <w:r>
+        <w:t xml:space="preserve">; </w:t>
+      </w:r>
+      <w:r>
+        <w:t xml:space="preserve">McCarthy and </w:t>
+      </w:r>
+      <w:proofErr w:type="spellStart"/>
+      <w:r>
+        <w:t>Zald</w:t>
+      </w:r>
+      <w:proofErr w:type="spellEnd"/>
+      <w:r>
+        <w:t xml:space="preserve"> </w:t>
+      </w:r>
+      <w:r>
+        <w:fldChar w:fldCharType="begin" w:fldLock="1"/>
+      </w:r>
+      <w:r>
+        <w:instrText>ADDIN CSL_CITATION { "citationItems" : [ { "id" : "ITEM-1", "itemData" : { "author" : [ { "dropping-particle" : "", "family" : "McCarthy", "given" : "JD", "non-dropping-particle" : "", "parse-names" : false, "suffix" : "" }, { "dropping-particle" : "", "family" : "Zald", "given" : "MN", "non-dropping-particle" : "", "parse-names" : false, "suffix" : "" } ], "container-title" : "American journal of sociology", "id" : "ITEM-1", "issued" : { "date-parts" : [ [ "1977" ] ] }, "title" : "Resource mobilization and social movements: A partial theory", "type" : "article-journal" }, "uris" : [ "http://www.mendeley.com/documents/?uuid=96047718-9f45-4608-97d2-4de5e6f8819f" ] } ], "mendeley" : { "formattedCitation" : "(McCarthy and Zald 1977)", "manualFormatting" : "(1977)", "plainTextFormattedCitation" : "(McCarthy and Zald 1977)", "previouslyFormattedCitation" : "(McCarthy and Zald 1977)" }, "properties" : { "noteIndex" : 0 }, "schema" : "https://github.com/citation-style-language/schema/raw/master/csl-citation.json" }</w:instrText>
+      </w:r>
+      <w:r>
+        <w:fldChar w:fldCharType="separate"/>
+      </w:r>
+      <w:r>
+        <w:rPr>
+          <w:noProof/>
+        </w:rPr>
+        <w:t>(</w:t>
+      </w:r>
+      <w:r>
+        <w:rPr>
+          <w:noProof/>
+        </w:rPr>
+        <w:t>1977)</w:t>
+      </w:r>
+      <w:r>
+        <w:fldChar w:fldCharType="end"/>
+      </w:r>
+      <w:r>
+        <w:t xml:space="preserve">; Tilly </w:t>
+      </w:r>
+      <w:r>
+        <w:fldChar w:fldCharType="begin" w:fldLock="1"/>
+      </w:r>
+      <w:r>
+        <w:instrText>ADDIN CSL_CITATION { "citationItems" : [ { "id" : "ITEM-1", "itemData" : { "author" : [ { "dropping-particle" : "", "family" : "Tilly", "given" : "C", "non-dropping-particle" : "", "parse-names" : false, "suffix" : "" } ], "id" : "ITEM-1", "issued" : { "date-parts" : [ [ "1978" ] ] }, "title" : "From mobilization to revolution", "type" : "article-journal" }, "uris" : [ "http://www.mendeley.com/documents/?uuid=e0e0db54-e921-43a3-bd99-56bedfe90785" ] } ], "mendeley" : { "formattedCitation" : "(Tilly 1978)", "manualFormatting" : "(1978)", "plainTextFormattedCitation" : "(Tilly 1978)", "previouslyFormattedCitation" : "(Tilly 1978)" }, "properties" : { "noteIndex" : 0 }, "schema" : "https://github.com/citation-style-language/schema/raw/master/csl-citation.json" }</w:instrText>
+      </w:r>
+      <w:r>
+        <w:fldChar w:fldCharType="separate"/>
+      </w:r>
+      <w:r>
+        <w:rPr>
+          <w:noProof/>
+        </w:rPr>
+        <w:t>(</w:t>
+      </w:r>
+      <w:r>
+        <w:rPr>
+          <w:noProof/>
+        </w:rPr>
+        <w:t>1978)</w:t>
+      </w:r>
+      <w:r>
+        <w:fldChar w:fldCharType="end"/>
+      </w:r>
+      <w:r>
+        <w:t>; and</w:t>
+      </w:r>
+      <w:r>
+        <w:t xml:space="preserve"> </w:t>
+      </w:r>
+      <w:r>
+        <w:t xml:space="preserve">Doug, </w:t>
+      </w:r>
+      <w:proofErr w:type="spellStart"/>
+      <w:r>
+        <w:t>Tarrow</w:t>
+      </w:r>
+      <w:proofErr w:type="spellEnd"/>
+      <w:r>
+        <w:t xml:space="preserve">, and Tilly </w:t>
+      </w:r>
+      <w:r>
+        <w:fldChar w:fldCharType="begin" w:fldLock="1"/>
+      </w:r>
+      <w:r>
+        <w:instrText>ADDIN CSL_CITATION { "citationItems" : [ { "id" : "ITEM-1", "itemData" : { "author" : [ { "dropping-particle" : "", "family" : "Doug", "given" : "MA", "non-dropping-particle" : "", "parse-names" : false, "suffix" : "" }, { "dropping-particle" : "", "family" : "Tarrow", "given" : "S", "non-dropping-particle" : "", "parse-names" : false, "suffix" : "" }, { "dropping-particle" : "", "family" : "Tilly", "given" : "C", "non-dropping-particle" : "", "parse-names" : false, "suffix" : "" } ], "id" : "ITEM-1", "issued" : { "date-parts" : [ [ "2001" ] ] }, "title" : "Dynamics of contention", "type" : "article-journal" }, "uris" : [ "http://www.mendeley.com/documents/?uuid=5949d264-e049-46c7-81c3-b94cd8757ea1" ] } ], "mendeley" : { "formattedCitation" : "(Doug, Tarrow, and Tilly 2001)", "manualFormatting" : "(2001)", "plainTextFormattedCitation" : "(Doug, Tarrow, and Tilly 2001)", "previouslyFormattedCitation" : "(Doug, Tarrow, and Tilly 2001)" }, "properties" : { "noteIndex" : 0 }, "schema" : "https://github.com/citation-style-language/schema/raw/master/csl-citation.json" }</w:instrText>
+      </w:r>
+      <w:r>
+        <w:fldChar w:fldCharType="separate"/>
+      </w:r>
+      <w:r>
+        <w:rPr>
+          <w:noProof/>
+        </w:rPr>
+        <w:t>(</w:t>
+      </w:r>
+      <w:r>
+        <w:rPr>
+          <w:noProof/>
+        </w:rPr>
+        <w:t>2001)</w:t>
+      </w:r>
+      <w:r>
+        <w:fldChar w:fldCharType="end"/>
+      </w:r>
+      <w:r>
+        <w:t>.</w:t>
+      </w:r>
+    </w:p>
+    <w:p>
+      <w:r>
+        <w:t xml:space="preserve">Topically, I </w:t>
+      </w:r>
       <w:bookmarkStart w:id="0" w:name="_GoBack"/>
       <w:bookmarkEnd w:id="0"/>
       <w:r>
-        <w:t xml:space="preserve"> of Technology</w:t>
-      </w:r>
-      <w:r>
-        <w:rPr>
-          <w:highlight w:val="yellow"/>
-        </w:rPr>
-        <w:br/>
-      </w:r>
-      <w:r>
-        <w:t>Houghton@mit.edu</w:t>
-      </w:r>
-    </w:p>
-    <w:p>
-      <w:pPr>
-        <w:pStyle w:val="Heading1"/>
-      </w:pPr>
-      <w:r>
-        <w:t>Abstract</w:t>
-      </w:r>
-    </w:p>
-    <w:p>
-      <w:pPr>
-        <w:rPr>
-          <w:i/>
-        </w:rPr>
-      </w:pPr>
-      <w:r>
-        <w:rPr>
-          <w:i/>
-        </w:rPr>
-        <w:t xml:space="preserve">There is growing understanding that </w:t>
-      </w:r>
-      <w:r>
-        <w:rPr>
-          <w:i/>
-        </w:rPr>
-        <w:t xml:space="preserve">collective </w:t>
-      </w:r>
-      <w:r>
-        <w:rPr>
-          <w:i/>
-        </w:rPr>
-        <w:t>social behavior</w:t>
-      </w:r>
-      <w:r>
-        <w:rPr>
-          <w:i/>
-        </w:rPr>
+        <w:t xml:space="preserve">am interested in models of collective behavior in which a group of individuals mobilize to demand concessions from their government. These dynamics evolve on timescales of weeks to months, and so I omit models of crowd behavior that operate with timescales on the order of hours. Amongst models </w:t>
+      </w:r>
+      <w:r>
+        <w:lastRenderedPageBreak/>
+        <w:t xml:space="preserve">excluded by this filter are those by Granovetter </w:t>
+      </w:r>
+      <w:r>
+        <w:fldChar w:fldCharType="begin" w:fldLock="1"/>
+      </w:r>
+      <w:r>
+        <w:instrText>ADDIN CSL_CITATION { "citationItems" : [ { "id" : "ITEM-1", "itemData" : { "author" : [ { "dropping-particle" : "", "family" : "Granovetter", "given" : "M", "non-dropping-particle" : "", "parse-names" : false, "suffix" : "" } ], "container-title" : "American journal of sociology", "id" : "ITEM-1", "issued" : { "date-parts" : [ [ "1978" ] ] }, "title" : "Threshold models of collective behavior", "type" : "article-journal" }, "uris" : [ "http://www.mendeley.com/documents/?uuid=77b71b65-4f3c-4c6d-b440-ccfcf3f50db2" ] } ], "mendeley" : { "formattedCitation" : "(Granovetter 1978)", "manualFormatting" : "(1978)", "plainTextFormattedCitation" : "(Granovetter 1978)", "previouslyFormattedCitation" : "(Granovetter 1978)" }, "properties" : { "noteIndex" : 0 }, "schema" : "https://github.com/citation-style-language/schema/raw/master/csl-citation.json" }</w:instrText>
+      </w:r>
+      <w:r>
+        <w:fldChar w:fldCharType="separate"/>
+      </w:r>
+      <w:r>
+        <w:rPr>
+          <w:noProof/>
+        </w:rPr>
+        <w:t>(</w:t>
+      </w:r>
+      <w:r>
+        <w:rPr>
+          <w:noProof/>
+        </w:rPr>
+        <w:t>1978)</w:t>
+      </w:r>
+      <w:r>
+        <w:fldChar w:fldCharType="end"/>
+      </w:r>
+      <w:r>
+        <w:t xml:space="preserve">, and Johnson and Feinberg </w:t>
+      </w:r>
+      <w:r>
+        <w:fldChar w:fldCharType="begin" w:fldLock="1"/>
+      </w:r>
+      <w:r>
+        <w:instrText>ADDIN CSL_CITATION { "citationItems" : [ { "id" : "ITEM-1", "itemData" : { "author" : [ { "dropping-particle" : "", "family" : "Johnson", "given" : "NR", "non-dropping-particle" : "", "parse-names" : false, "suffix" : "" }, { "dropping-particle" : "", "family" : "Feinberg", "given" : "WE", "non-dropping-particle" : "", "parse-names" : false, "suffix" : "" } ], "container-title" : "American Sociological Review", "id" : "ITEM-1", "issued" : { "date-parts" : [ [ "1977" ] ] }, "title" : "A computer simulation of the emergence of consensus in crowds", "type" : "article-journal" }, "uris" : [ "http://www.mendeley.com/documents/?uuid=c0a2fddf-5235-414b-b055-54e4fcb4bccc" ] } ], "mendeley" : { "formattedCitation" : "(Johnson and Feinberg 1977)", "manualFormatting" : "(1977)", "plainTextFormattedCitation" : "(Johnson and Feinberg 1977)", "previouslyFormattedCitation" : "(Johnson and Feinberg 1977)" }, "properties" : { "noteIndex" : 0 }, "schema" : "https://github.com/citation-style-language/schema/raw/master/csl-citation.json" }</w:instrText>
+      </w:r>
+      <w:r>
+        <w:fldChar w:fldCharType="separate"/>
+      </w:r>
+      <w:r>
+        <w:rPr>
+          <w:noProof/>
+        </w:rPr>
+        <w:t>(</w:t>
+      </w:r>
+      <w:r>
+        <w:rPr>
+          <w:noProof/>
+        </w:rPr>
+        <w:t>1977)</w:t>
+      </w:r>
+      <w:r>
+        <w:fldChar w:fldCharType="end"/>
+      </w:r>
+      <w:r>
+        <w:t>.</w:t>
+      </w:r>
+    </w:p>
+    <w:p>
+      <w:r>
+        <w:t xml:space="preserve">Models of social behavior can be grouped using </w:t>
+      </w:r>
+      <w:proofErr w:type="spellStart"/>
+      <w:r>
+        <w:t>Dawe’s</w:t>
+      </w:r>
+      <w:proofErr w:type="spellEnd"/>
+      <w:r>
+        <w:t xml:space="preserve"> dichotomy into those following the </w:t>
+      </w:r>
+      <w:r>
+        <w:t>structuralist</w:t>
+      </w:r>
+      <w:r>
+        <w:t xml:space="preserve"> pattern of looking first at the behavior of the group, and those following </w:t>
+      </w:r>
+      <w:r>
+        <w:t xml:space="preserve">the </w:t>
+      </w:r>
+      <w:r>
+        <w:t>interactionist</w:t>
+      </w:r>
+      <w:r>
+        <w:t xml:space="preserve"> paradigm in which macro-level behavior is generated from the interaction of individuals. </w:t>
+      </w:r>
+      <w:r>
+        <w:fldChar w:fldCharType="begin" w:fldLock="1"/>
+      </w:r>
+      <w:r>
+        <w:instrText>ADDIN CSL_CITATION { "citationItems" : [ { "id" : "ITEM-1", "itemData" : { "author" : [ { "dropping-particle" : "", "family" : "Dawe", "given" : "Alan", "non-dropping-particle" : "", "parse-names" : false, "suffix" : "" } ], "container-title" : "British Journal of Sociology", "id" : "ITEM-1", "issue" : "2", "issued" : { "date-parts" : [ [ "1970" ] ] }, "page" : "207-218", "title" : "The Two Sociologies", "type" : "article-journal", "volume" : "21" }, "uris" : [ "http://www.mendeley.com/documents/?uuid=d2be3380-260c-4cc9-be85-ac0e30f45f06" ] } ], "mendeley" : { "formattedCitation" : "(Dawe 1970)", "plainTextFormattedCitation" : "(Dawe 1970)", "previouslyFormattedCitation" : "(Dawe 1970)" }, "properties" : { "noteIndex" : 0 }, "schema" : "https://github.com/citation-style-language/schema/raw/master/csl-citation.json" }</w:instrText>
+      </w:r>
+      <w:r>
+        <w:fldChar w:fldCharType="separate"/>
+      </w:r>
+      <w:r>
+        <w:rPr>
+          <w:noProof/>
+        </w:rPr>
+        <w:t>(Dawe 1970)</w:t>
+      </w:r>
+      <w:r>
+        <w:fldChar w:fldCharType="end"/>
+      </w:r>
+      <w:r>
+        <w:t xml:space="preserve"> As I am interested in understanding feedbacks in the system, I will limit investigation to models using the structuralist perspective. In practice, this includes</w:t>
+      </w:r>
+      <w:r>
+        <w:t xml:space="preserve"> models that represent the behavior of populations and cohorts of individuals, along with aggregate levels of behavioral response. </w:t>
+      </w:r>
+      <w:r>
+        <w:t>I</w:t>
+      </w:r>
+      <w:r>
+        <w:t xml:space="preserve"> omit agent-based models and those that derive their results from the aggregation of actions simulated at the individual level.</w:t>
+      </w:r>
+      <w:r>
+        <w:t xml:space="preserve"> This filter excludes </w:t>
+      </w:r>
+      <w:r>
+        <w:t xml:space="preserve">works by </w:t>
+      </w:r>
+      <w:proofErr w:type="spellStart"/>
+      <w:r>
+        <w:t>Heckathorn</w:t>
+      </w:r>
+      <w:proofErr w:type="spellEnd"/>
+      <w:r>
+        <w:t xml:space="preserve"> </w:t>
+      </w:r>
+      <w:r>
+        <w:fldChar w:fldCharType="begin" w:fldLock="1"/>
+      </w:r>
+      <w:r>
+        <w:instrText>ADDIN CSL_CITATION { "citationItems" : [ { "id" : "ITEM-1", "itemData" : { "author" : [ { "dropping-particle" : "", "family" : "Heckathorn", "given" : "DD", "non-dropping-particle" : "", "parse-names" : false, "suffix" : "" } ], "container-title" : "American Sociological Review", "id" : "ITEM-1", "issued" : { "date-parts" : [ [ "1996" ] ] }, "title" : "The dynamics and dilemmas of collective action", "type" : "article-journal" }, "uris" : [ "http://www.mendeley.com/documents/?uuid=1783d2b8-e21a-45f8-b3dd-9662a6127f23" ] } ], "mendeley" : { "formattedCitation" : "(Heckathorn 1996)", "manualFormatting" : "(1996)", "plainTextFormattedCitation" : "(Heckathorn 1996)", "previouslyFormattedCitation" : "(Heckathorn 1996)" }, "properties" : { "noteIndex" : 0 }, "schema" : "https://github.com/citation-style-language/schema/raw/master/csl-citation.json" }</w:instrText>
+      </w:r>
+      <w:r>
+        <w:fldChar w:fldCharType="separate"/>
+      </w:r>
+      <w:r>
+        <w:rPr>
+          <w:noProof/>
+        </w:rPr>
+        <w:t>(</w:t>
+      </w:r>
+      <w:r>
+        <w:rPr>
+          <w:noProof/>
+        </w:rPr>
+        <w:t>1996)</w:t>
+      </w:r>
+      <w:r>
+        <w:fldChar w:fldCharType="end"/>
+      </w:r>
+      <w:r>
+        <w:t xml:space="preserve">, and Oliver </w:t>
+      </w:r>
+      <w:r>
+        <w:fldChar w:fldCharType="begin" w:fldLock="1"/>
+      </w:r>
+      <w:r>
+        <w:instrText>ADDIN CSL_CITATION { "citationItems" : [ { "id" : "ITEM-1", "itemData" : { "author" : [ { "dropping-particle" : "", "family" : "Oliver", "given" : "P", "non-dropping-particle" : "", "parse-names" : false, "suffix" : "" } ], "container-title" : "American journal of sociology", "id" : "ITEM-1", "issued" : { "date-parts" : [ [ "1980" ] ] }, "title" : "Rewards and punishments as selective incentives for collective action: theoretical investigations", "type" : "article-journal" }, "uris" : [ "http://www.mendeley.com/documents/?uuid=ae9708d9-ee5b-40df-a9b6-948f3629d2cc" ] } ], "mendeley" : { "formattedCitation" : "(Oliver 1980)", "manualFormatting" : "(1980)", "plainTextFormattedCitation" : "(Oliver 1980)", "previouslyFormattedCitation" : "(Oliver 1980)" }, "properties" : { "noteIndex" : 0 }, "schema" : "https://github.com/citation-style-language/schema/raw/master/csl-citation.json" }</w:instrText>
+      </w:r>
+      <w:r>
+        <w:fldChar w:fldCharType="separate"/>
+      </w:r>
+      <w:r>
+        <w:rPr>
+          <w:noProof/>
+        </w:rPr>
+        <w:t>(</w:t>
+      </w:r>
+      <w:r>
+        <w:rPr>
+          <w:noProof/>
+        </w:rPr>
+        <w:t>1980)</w:t>
+      </w:r>
+      <w:r>
+        <w:fldChar w:fldCharType="end"/>
+      </w:r>
+      <w:r>
+        <w:t xml:space="preserve"> amongst others.</w:t>
+      </w:r>
+    </w:p>
+    <w:p>
+      <w:r>
+        <w:t>My interest in explicit theory-driven causal mechanisms excludes</w:t>
+      </w:r>
+      <w:r>
+        <w:t xml:space="preserve"> econ</w:t>
+      </w:r>
+      <w:r>
+        <w:t>ometric models or models that attempt to infer relationship</w:t>
+      </w:r>
+      <w:r>
         <w:t>s</w:t>
       </w:r>
       <w:r>
-        <w:rPr>
-          <w:i/>
-        </w:rPr>
-        <w:t xml:space="preserve"> in general and </w:t>
-      </w:r>
-      <w:r>
-        <w:rPr>
-          <w:i/>
-        </w:rPr>
-        <w:t>social movements in particular are</w:t>
-      </w:r>
-      <w:r>
-        <w:rPr>
-          <w:i/>
-        </w:rPr>
-        <w:t xml:space="preserve"> complex</w:t>
-      </w:r>
-      <w:r>
-        <w:rPr>
-          <w:i/>
-        </w:rPr>
-        <w:t>,</w:t>
-      </w:r>
-      <w:r>
-        <w:rPr>
-          <w:i/>
-        </w:rPr>
-        <w:t xml:space="preserve"> dynamic </w:t>
-      </w:r>
-      <w:r>
-        <w:rPr>
-          <w:i/>
-        </w:rPr>
-        <w:t>systems;</w:t>
-      </w:r>
-      <w:r>
-        <w:rPr>
-          <w:i/>
-        </w:rPr>
-        <w:t xml:space="preserve"> and that to fully understand the way </w:t>
-      </w:r>
-      <w:r>
-        <w:rPr>
-          <w:i/>
-        </w:rPr>
-        <w:t xml:space="preserve">social </w:t>
-      </w:r>
-      <w:r>
-        <w:rPr>
-          <w:i/>
-        </w:rPr>
-        <w:t xml:space="preserve">movements evolve over time we must understand the feedbacks that drive their behavior. Formal models can reveal these feedback structures by making explicit the assumed causal pathways by which action in one part of the system influences the remainder of the system. </w:t>
-      </w:r>
-      <w:r>
-        <w:rPr>
-          <w:i/>
-        </w:rPr>
-        <w:t xml:space="preserve">This paper </w:t>
-      </w:r>
-      <w:r>
-        <w:rPr>
-          <w:i/>
-        </w:rPr>
-        <w:t>describes a section of</w:t>
-      </w:r>
-      <w:r>
-        <w:rPr>
-          <w:i/>
-        </w:rPr>
-        <w:t xml:space="preserve"> the literature of formal dynamic models of social movements by highlighting </w:t>
-      </w:r>
-      <w:r>
-        <w:rPr>
-          <w:i/>
-        </w:rPr>
-        <w:t xml:space="preserve">the </w:t>
-      </w:r>
-      <w:r>
-        <w:rPr>
-          <w:i/>
-        </w:rPr>
-        <w:t xml:space="preserve">causal influences </w:t>
-      </w:r>
-      <w:r>
-        <w:rPr>
-          <w:i/>
-        </w:rPr>
-        <w:t xml:space="preserve">and feedback structures </w:t>
-      </w:r>
-      <w:r>
-        <w:rPr>
-          <w:i/>
-        </w:rPr>
-        <w:t xml:space="preserve">that </w:t>
-      </w:r>
-      <w:r>
-        <w:rPr>
-          <w:i/>
-        </w:rPr>
-        <w:t xml:space="preserve">various authors </w:t>
-      </w:r>
-      <w:r>
-        <w:rPr>
-          <w:i/>
-        </w:rPr>
-        <w:t>consider contributory to collective action</w:t>
-      </w:r>
-      <w:r>
-        <w:rPr>
-          <w:i/>
-        </w:rPr>
-        <w:t xml:space="preserve"> in this context</w:t>
-      </w:r>
-      <w:r>
-        <w:rPr>
-          <w:i/>
-        </w:rPr>
-        <w:t>.</w:t>
-      </w:r>
-      <w:r>
-        <w:rPr>
-          <w:i/>
-        </w:rPr>
-        <w:t xml:space="preserve"> The paper reveals how models have built upon one another over the last 40 plus years in an attempt to identify and elaborate the feedback mechanisms responsible for</w:t>
-      </w:r>
-      <w:r>
-        <w:rPr>
-          <w:i/>
-        </w:rPr>
-        <w:t xml:space="preserve"> social movement </w:t>
-      </w:r>
-      <w:r>
-        <w:rPr>
-          <w:i/>
-        </w:rPr>
-        <w:t xml:space="preserve">dynamics. The paper also reveals challenges </w:t>
-      </w:r>
-      <w:r>
-        <w:rPr>
-          <w:i/>
-        </w:rPr>
-        <w:t>faced in conceiving and constructing representations of these systems, and places where further consideration is warranted.</w:t>
-      </w:r>
-    </w:p>
-    <w:p/>
-    <w:p>
-      <w:pPr>
-        <w:pStyle w:val="Heading1"/>
-      </w:pPr>
+        <w:t xml:space="preserve"> between time</w:t>
+      </w:r>
+      <w:r>
+        <w:t>-</w:t>
+      </w:r>
+      <w:r>
+        <w:t>series data</w:t>
+      </w:r>
+      <w:r>
+        <w:t xml:space="preserve">, such as </w:t>
+      </w:r>
+      <w:proofErr w:type="spellStart"/>
+      <w:r>
+        <w:t>Aguiar-Conraria</w:t>
+      </w:r>
+      <w:proofErr w:type="spellEnd"/>
+      <w:r>
+        <w:t xml:space="preserve"> </w:t>
+      </w:r>
+      <w:r>
+        <w:fldChar w:fldCharType="begin" w:fldLock="1"/>
+      </w:r>
+      <w:r>
+        <w:instrText>ADDIN CSL_CITATION { "citationItems" : [ { "id" : "ITEM-1", "itemData" : { "author" : [ { "dropping-particle" : "", "family" : "Aguiar\u2010Conraria", "given" : "L", "non-dropping-particle" : "", "parse-names" : false, "suffix" : "" } ], "container-title" : "American Journal of  \u2026", "id" : "ITEM-1", "issued" : { "date-parts" : [ [ "2012" ] ] }, "title" : "Cycles in politics: wavelet analysis of political time series", "type" : "article-journal" }, "uris" : [ "http://www.mendeley.com/documents/?uuid=2e68bbf6-7f89-476a-bacd-5ff2c79e3e61" ] } ], "mendeley" : { "formattedCitation" : "(Aguiar\u2010Conraria 2012)", "manualFormatting" : "(2012)", "plainTextFormattedCitation" : "(Aguiar\u2010Conraria 2012)", "previouslyFormattedCitation" : "(Aguiar\u2010Conraria 2012)" }, "properties" : { "noteIndex" : 0 }, "schema" : "https://github.com/citation-style-language/schema/raw/master/csl-citation.json" }</w:instrText>
+      </w:r>
+      <w:r>
+        <w:fldChar w:fldCharType="separate"/>
+      </w:r>
+      <w:r>
+        <w:rPr>
+          <w:rFonts w:hint="eastAsia"/>
+          <w:noProof/>
+        </w:rPr>
+        <w:t>(</w:t>
+      </w:r>
+      <w:r>
+        <w:rPr>
+          <w:rFonts w:hint="eastAsia"/>
+          <w:noProof/>
+        </w:rPr>
+        <w:t>2012)</w:t>
+      </w:r>
+      <w:r>
+        <w:fldChar w:fldCharType="end"/>
+      </w:r>
+      <w:r>
+        <w:t xml:space="preserve"> and others</w:t>
+      </w:r>
+      <w:r>
+        <w:t xml:space="preserve">. </w:t>
+      </w:r>
+    </w:p>
+    <w:p>
+      <w:r>
+        <w:t>While I am interested in the general topic of social movements as vehicles for social change, many of the selections in this paper focus on a regime/dissident conflict as one particular manifestation of collective protest behavior. While this segment of the full topic of social movements is not likely to be representative of the sp</w:t>
+      </w:r>
+      <w:r>
+        <w:t>ace of movements themselves, it</w:t>
+      </w:r>
+      <w:r>
+        <w:t xml:space="preserve"> seems to have attracted the most interest of causal modelers to date. </w:t>
+      </w:r>
+      <w:r>
+        <w:t xml:space="preserve">The models included in this paper do not represent an exhaustive </w:t>
+      </w:r>
       <w:r>
         <w:lastRenderedPageBreak/>
-        <w:t>Introduction</w:t>
-      </w:r>
-    </w:p>
-    <w:p>
-      <w:r>
-        <w:t xml:space="preserve">There is growing understanding that </w:t>
-      </w:r>
-      <w:r>
-        <w:t xml:space="preserve">collective </w:t>
-      </w:r>
-      <w:r>
-        <w:t>social behavior</w:t>
-      </w:r>
-      <w:r>
-        <w:t>s</w:t>
-      </w:r>
-      <w:r>
-        <w:t xml:space="preserve"> in general and </w:t>
-      </w:r>
-      <w:r>
-        <w:t>social movements in particular form</w:t>
-      </w:r>
-      <w:r>
-        <w:t xml:space="preserve"> complex dynamic system</w:t>
-      </w:r>
-      <w:r>
-        <w:t>s</w:t>
-      </w:r>
-      <w:r>
-        <w:t xml:space="preserve">, and that to fully understand the way movements evolve over time we must understand the </w:t>
-      </w:r>
-      <w:r>
-        <w:t>feedbacks that</w:t>
-      </w:r>
-      <w:r>
-        <w:t xml:space="preserve"> drive their behavior.</w:t>
-      </w:r>
-      <w:r>
-        <w:t xml:space="preserve"> </w:t>
-      </w:r>
-      <w:r>
-        <w:fldChar w:fldCharType="begin" w:fldLock="1"/>
-      </w:r>
-      <w:r>
-        <w:instrText>ADDIN CSL_CITATION { "citationItems" : [ { "id" : "ITEM-1", "itemData" : { "author" : [ { "dropping-particle" : "", "family" : "Biggs", "given" : "M", "non-dropping-particle" : "", "parse-names" : false, "suffix" : "" } ], "container-title" : "Theory and society", "id" : "ITEM-1", "issued" : { "date-parts" : [ [ "2003" ] ] }, "title" : "Positive feedback in collective mobilization: the American strike wave of 1886", "type" : "article-journal" }, "uris" : [ "http://www.mendeley.com/documents/?uuid=73469bb7-953a-43fc-8140-9f701ff8e5d8" ] }, { "id" : "ITEM-2", "itemData" : { "author" : [ { "dropping-particle" : "", "family" : "Richardson", "given" : "G", "non-dropping-particle" : "", "parse-names" : false, "suffix" : "" } ], "container-title" : "international system dynamics conference,  \u2026", "id" : "ITEM-2", "issued" : { "date-parts" : [ [ "1983" ] ] }, "title" : "The feedback concept in American social science, with implications for system dynamics", "type" : "article-journal" }, "uris" : [ "http://www.mendeley.com/documents/?uuid=9dc14d34-a8b0-4b17-935a-8d039f1cb8bf" ] } ], "mendeley" : { "formattedCitation" : "(Biggs 2003; Richardson 1983)", "plainTextFormattedCitation" : "(Biggs 2003; Richardson 1983)", "previouslyFormattedCitation" : "(Biggs 2003; Richardson 1983)" }, "properties" : { "noteIndex" : 0 }, "schema" : "https://github.com/citation-style-language/schema/raw/master/csl-citation.json" }</w:instrText>
-      </w:r>
-      <w:r>
-        <w:fldChar w:fldCharType="separate"/>
-      </w:r>
-      <w:r>
-        <w:rPr>
-          <w:noProof/>
-        </w:rPr>
-        <w:t>(Biggs 2003; Richardson 1983)</w:t>
-      </w:r>
-      <w:r>
-        <w:fldChar w:fldCharType="end"/>
-      </w:r>
-      <w:r>
-        <w:t xml:space="preserve"> Formal models can reveal these feedback structures by making explicit the assumed causal pathways by which action in one part of the system influences the remainder of the system.</w:t>
-      </w:r>
-      <w:r>
-        <w:t xml:space="preserve"> </w:t>
-      </w:r>
-      <w:r>
-        <w:t>This paper describes a section of the literature of formal dynamic models of social movements by highlighting the causal influences and feedback structures that various authors consider contributory to collective action</w:t>
-      </w:r>
-      <w:r>
-        <w:t xml:space="preserve"> in this context</w:t>
-      </w:r>
-      <w:r>
-        <w:t>.</w:t>
+        <w:t xml:space="preserve">survey of the </w:t>
+      </w:r>
+      <w:r>
+        <w:t xml:space="preserve">social movements </w:t>
+      </w:r>
+      <w:r>
+        <w:t>literature, but instead explore the way different authors have added new concepts and feedback loops to the literature.</w:t>
       </w:r>
     </w:p>
     <w:p>
@@ -355,485 +831,6 @@
         <w:pStyle w:val="Heading2"/>
       </w:pPr>
       <w:r>
-        <w:t>Scope o</w:t>
-      </w:r>
-      <w:r>
-        <w:t>f models considered</w:t>
-      </w:r>
-    </w:p>
-    <w:p>
-      <w:r>
-        <w:t>My</w:t>
-      </w:r>
-      <w:r>
-        <w:t xml:space="preserve"> purpose in this overview is </w:t>
-      </w:r>
-      <w:r>
-        <w:t>to explore causal pathways that have been explicitly identified in the social movements literature and formalized as models. As such I will o</w:t>
-      </w:r>
-      <w:r>
-        <w:t xml:space="preserve">nly consider </w:t>
-      </w:r>
-      <w:r>
-        <w:t>theory that has</w:t>
-      </w:r>
-      <w:r>
-        <w:t xml:space="preserve"> been included in formal</w:t>
-      </w:r>
-      <w:r>
-        <w:t>, mathematical</w:t>
-      </w:r>
-      <w:r>
-        <w:t xml:space="preserve"> models. There are many mechanisms that </w:t>
-      </w:r>
-      <w:r>
-        <w:t>have been discussed in literature but</w:t>
-      </w:r>
-      <w:r>
-        <w:t xml:space="preserve"> are</w:t>
-      </w:r>
-      <w:r>
-        <w:t xml:space="preserve"> not </w:t>
-      </w:r>
-      <w:r>
-        <w:t>presented as formal models</w:t>
-      </w:r>
-      <w:r>
-        <w:t xml:space="preserve">, </w:t>
-      </w:r>
-      <w:r>
-        <w:t xml:space="preserve">and </w:t>
-      </w:r>
-      <w:r>
-        <w:t xml:space="preserve">will fall </w:t>
-      </w:r>
-      <w:r>
-        <w:t xml:space="preserve">outside the scope of the survey. I thus omit such influential works as those of Olson </w:t>
-      </w:r>
-      <w:r>
-        <w:fldChar w:fldCharType="begin" w:fldLock="1"/>
-      </w:r>
-      <w:r>
-        <w:instrText>ADDIN CSL_CITATION { "citationItems" : [ { "id" : "ITEM-1", "itemData" : { "author" : [ { "dropping-particle" : "", "family" : "Olson", "given" : "M", "non-dropping-particle" : "", "parse-names" : false, "suffix" : "" } ], "container-title" : "Cambridge: Harvard University Press.[1965,", "id" : "ITEM-1", "issued" : { "date-parts" : [ [ "1971" ] ] }, "title" : "The logic of collective action: Public goods and the theory of groups, revised edition", "type" : "article-journal" }, "uris" : [ "http://www.mendeley.com/documents/?uuid=2041e691-fc5a-44de-b35c-f7ed3bf7e2db" ] } ], "mendeley" : { "formattedCitation" : "(Olson 1971)", "manualFormatting" : "(1971)", "plainTextFormattedCitation" : "(Olson 1971)", "previouslyFormattedCitation" : "(Olson 1971)" }, "properties" : { "noteIndex" : 0 }, "schema" : "https://github.com/citation-style-language/schema/raw/master/csl-citation.json" }</w:instrText>
-      </w:r>
-      <w:r>
-        <w:fldChar w:fldCharType="separate"/>
-      </w:r>
-      <w:r>
-        <w:rPr>
-          <w:noProof/>
-        </w:rPr>
-        <w:t>(</w:t>
-      </w:r>
-      <w:r>
-        <w:rPr>
-          <w:noProof/>
-        </w:rPr>
-        <w:t>1971)</w:t>
-      </w:r>
-      <w:r>
-        <w:fldChar w:fldCharType="end"/>
-      </w:r>
-      <w:r>
-        <w:t xml:space="preserve">; </w:t>
-      </w:r>
-      <w:r>
-        <w:t xml:space="preserve">McCarthy and </w:t>
-      </w:r>
-      <w:proofErr w:type="spellStart"/>
-      <w:r>
-        <w:t>Zald</w:t>
-      </w:r>
-      <w:proofErr w:type="spellEnd"/>
-      <w:r>
-        <w:t xml:space="preserve"> </w:t>
-      </w:r>
-      <w:r>
-        <w:fldChar w:fldCharType="begin" w:fldLock="1"/>
-      </w:r>
-      <w:r>
-        <w:instrText>ADDIN CSL_CITATION { "citationItems" : [ { "id" : "ITEM-1", "itemData" : { "author" : [ { "dropping-particle" : "", "family" : "McCarthy", "given" : "JD", "non-dropping-particle" : "", "parse-names" : false, "suffix" : "" }, { "dropping-particle" : "", "family" : "Zald", "given" : "MN", "non-dropping-particle" : "", "parse-names" : false, "suffix" : "" } ], "container-title" : "American journal of sociology", "id" : "ITEM-1", "issued" : { "date-parts" : [ [ "1977" ] ] }, "title" : "Resource mobilization and social movements: A partial theory", "type" : "article-journal" }, "uris" : [ "http://www.mendeley.com/documents/?uuid=96047718-9f45-4608-97d2-4de5e6f8819f" ] } ], "mendeley" : { "formattedCitation" : "(McCarthy and Zald 1977)", "manualFormatting" : "(1977)", "plainTextFormattedCitation" : "(McCarthy and Zald 1977)", "previouslyFormattedCitation" : "(McCarthy and Zald 1977)" }, "properties" : { "noteIndex" : 0 }, "schema" : "https://github.com/citation-style-language/schema/raw/master/csl-citation.json" }</w:instrText>
-      </w:r>
-      <w:r>
-        <w:fldChar w:fldCharType="separate"/>
-      </w:r>
-      <w:r>
-        <w:rPr>
-          <w:noProof/>
-        </w:rPr>
-        <w:t>(</w:t>
-      </w:r>
-      <w:r>
-        <w:rPr>
-          <w:noProof/>
-        </w:rPr>
-        <w:t>1977)</w:t>
-      </w:r>
-      <w:r>
-        <w:fldChar w:fldCharType="end"/>
-      </w:r>
-      <w:r>
-        <w:t xml:space="preserve">; Tilly </w:t>
-      </w:r>
-      <w:r>
-        <w:fldChar w:fldCharType="begin" w:fldLock="1"/>
-      </w:r>
-      <w:r>
-        <w:instrText>ADDIN CSL_CITATION { "citationItems" : [ { "id" : "ITEM-1", "itemData" : { "author" : [ { "dropping-particle" : "", "family" : "Tilly", "given" : "C", "non-dropping-particle" : "", "parse-names" : false, "suffix" : "" } ], "id" : "ITEM-1", "issued" : { "date-parts" : [ [ "1978" ] ] }, "title" : "From mobilization to revolution", "type" : "article-journal" }, "uris" : [ "http://www.mendeley.com/documents/?uuid=e0e0db54-e921-43a3-bd99-56bedfe90785" ] } ], "mendeley" : { "formattedCitation" : "(Tilly 1978)", "manualFormatting" : "(1978)", "plainTextFormattedCitation" : "(Tilly 1978)", "previouslyFormattedCitation" : "(Tilly 1978)" }, "properties" : { "noteIndex" : 0 }, "schema" : "https://github.com/citation-style-language/schema/raw/master/csl-citation.json" }</w:instrText>
-      </w:r>
-      <w:r>
-        <w:fldChar w:fldCharType="separate"/>
-      </w:r>
-      <w:r>
-        <w:rPr>
-          <w:noProof/>
-        </w:rPr>
-        <w:t>(</w:t>
-      </w:r>
-      <w:r>
-        <w:rPr>
-          <w:noProof/>
-        </w:rPr>
-        <w:t>1978)</w:t>
-      </w:r>
-      <w:r>
-        <w:fldChar w:fldCharType="end"/>
-      </w:r>
-      <w:r>
-        <w:t>; and</w:t>
-      </w:r>
-      <w:r>
-        <w:t xml:space="preserve"> </w:t>
-      </w:r>
-      <w:r>
-        <w:t xml:space="preserve">Doug, </w:t>
-      </w:r>
-      <w:proofErr w:type="spellStart"/>
-      <w:r>
-        <w:t>Tarrow</w:t>
-      </w:r>
-      <w:proofErr w:type="spellEnd"/>
-      <w:r>
-        <w:t xml:space="preserve">, and Tilly </w:t>
-      </w:r>
-      <w:r>
-        <w:fldChar w:fldCharType="begin" w:fldLock="1"/>
-      </w:r>
-      <w:r>
-        <w:instrText>ADDIN CSL_CITATION { "citationItems" : [ { "id" : "ITEM-1", "itemData" : { "author" : [ { "dropping-particle" : "", "family" : "Doug", "given" : "MA", "non-dropping-particle" : "", "parse-names" : false, "suffix" : "" }, { "dropping-particle" : "", "family" : "Tarrow", "given" : "S", "non-dropping-particle" : "", "parse-names" : false, "suffix" : "" }, { "dropping-particle" : "", "family" : "Tilly", "given" : "C", "non-dropping-particle" : "", "parse-names" : false, "suffix" : "" } ], "id" : "ITEM-1", "issued" : { "date-parts" : [ [ "2001" ] ] }, "title" : "Dynamics of contention", "type" : "article-journal" }, "uris" : [ "http://www.mendeley.com/documents/?uuid=5949d264-e049-46c7-81c3-b94cd8757ea1" ] } ], "mendeley" : { "formattedCitation" : "(Doug, Tarrow, and Tilly 2001)", "manualFormatting" : "(2001)", "plainTextFormattedCitation" : "(Doug, Tarrow, and Tilly 2001)", "previouslyFormattedCitation" : "(Doug, Tarrow, and Tilly 2001)" }, "properties" : { "noteIndex" : 0 }, "schema" : "https://github.com/citation-style-language/schema/raw/master/csl-citation.json" }</w:instrText>
-      </w:r>
-      <w:r>
-        <w:fldChar w:fldCharType="separate"/>
-      </w:r>
-      <w:r>
-        <w:rPr>
-          <w:noProof/>
-        </w:rPr>
-        <w:t>(</w:t>
-      </w:r>
-      <w:r>
-        <w:rPr>
-          <w:noProof/>
-        </w:rPr>
-        <w:t>2001)</w:t>
-      </w:r>
-      <w:r>
-        <w:fldChar w:fldCharType="end"/>
-      </w:r>
-      <w:r>
-        <w:t>.</w:t>
-      </w:r>
-    </w:p>
-    <w:p>
-      <w:r>
-        <w:t>Topically,</w:t>
-      </w:r>
-      <w:commentRangeStart w:id="1"/>
-      <w:r>
-        <w:t xml:space="preserve"> I </w:t>
-      </w:r>
-      <w:commentRangeEnd w:id="1"/>
-      <w:r>
-        <w:rPr>
-          <w:rStyle w:val="CommentReference"/>
-        </w:rPr>
-        <w:commentReference w:id="1"/>
-      </w:r>
-      <w:r>
-        <w:t xml:space="preserve">am interested in models of collective behavior in which a group of individuals mobilize to demand concessions from their government. These dynamics evolve on timescales of weeks to months, and so I omit models of crowd behavior that operate with timescales on the order of hours. Amongst models excluded by this filter are those by Granovetter </w:t>
-      </w:r>
-      <w:r>
-        <w:fldChar w:fldCharType="begin" w:fldLock="1"/>
-      </w:r>
-      <w:r>
-        <w:instrText>ADDIN CSL_CITATION { "citationItems" : [ { "id" : "ITEM-1", "itemData" : { "author" : [ { "dropping-particle" : "", "family" : "Granovetter", "given" : "M", "non-dropping-particle" : "", "parse-names" : false, "suffix" : "" } ], "container-title" : "American journal of sociology", "id" : "ITEM-1", "issued" : { "date-parts" : [ [ "1978" ] ] }, "title" : "Threshold models of collective behavior", "type" : "article-journal" }, "uris" : [ "http://www.mendeley.com/documents/?uuid=77b71b65-4f3c-4c6d-b440-ccfcf3f50db2" ] } ], "mendeley" : { "formattedCitation" : "(Granovetter 1978)", "manualFormatting" : "(1978)", "plainTextFormattedCitation" : "(Granovetter 1978)", "previouslyFormattedCitation" : "(Granovetter 1978)" }, "properties" : { "noteIndex" : 0 }, "schema" : "https://github.com/citation-style-language/schema/raw/master/csl-citation.json" }</w:instrText>
-      </w:r>
-      <w:r>
-        <w:fldChar w:fldCharType="separate"/>
-      </w:r>
-      <w:r>
-        <w:rPr>
-          <w:noProof/>
-        </w:rPr>
-        <w:t>(</w:t>
-      </w:r>
-      <w:r>
-        <w:rPr>
-          <w:noProof/>
-        </w:rPr>
-        <w:t>1978)</w:t>
-      </w:r>
-      <w:r>
-        <w:fldChar w:fldCharType="end"/>
-      </w:r>
-      <w:r>
-        <w:t xml:space="preserve">, and Johnson and Feinberg </w:t>
-      </w:r>
-      <w:r>
-        <w:fldChar w:fldCharType="begin" w:fldLock="1"/>
-      </w:r>
-      <w:r>
-        <w:instrText>ADDIN CSL_CITATION { "citationItems" : [ { "id" : "ITEM-1", "itemData" : { "author" : [ { "dropping-particle" : "", "family" : "Johnson", "given" : "NR", "non-dropping-particle" : "", "parse-names" : false, "suffix" : "" }, { "dropping-particle" : "", "family" : "Feinberg", "given" : "WE", "non-dropping-particle" : "", "parse-names" : false, "suffix" : "" } ], "container-title" : "American Sociological Review", "id" : "ITEM-1", "issued" : { "date-parts" : [ [ "1977" ] ] }, "title" : "A computer simulation of the emergence of consensus in crowds", "type" : "article-journal" }, "uris" : [ "http://www.mendeley.com/documents/?uuid=c0a2fddf-5235-414b-b055-54e4fcb4bccc" ] } ], "mendeley" : { "formattedCitation" : "(Johnson and Feinberg 1977)", "manualFormatting" : "(1977)", "plainTextFormattedCitation" : "(Johnson and Feinberg 1977)", "previouslyFormattedCitation" : "(Johnson and Feinberg 1977)" }, "properties" : { "noteIndex" : 0 }, "schema" : "https://github.com/citation-style-language/schema/raw/master/csl-citation.json" }</w:instrText>
-      </w:r>
-      <w:r>
-        <w:fldChar w:fldCharType="separate"/>
-      </w:r>
-      <w:r>
-        <w:rPr>
-          <w:noProof/>
-        </w:rPr>
-        <w:t>(</w:t>
-      </w:r>
-      <w:r>
-        <w:rPr>
-          <w:noProof/>
-        </w:rPr>
-        <w:t>1977)</w:t>
-      </w:r>
-      <w:r>
-        <w:fldChar w:fldCharType="end"/>
-      </w:r>
-      <w:r>
-        <w:t>.</w:t>
-      </w:r>
-    </w:p>
-    <w:p>
-      <w:r>
-        <w:t xml:space="preserve">Models of social behavior can be grouped using </w:t>
-      </w:r>
-      <w:proofErr w:type="spellStart"/>
-      <w:r>
-        <w:t>Dawe’s</w:t>
-      </w:r>
-      <w:proofErr w:type="spellEnd"/>
-      <w:r>
-        <w:t xml:space="preserve"> dichotomy into those following the </w:t>
-      </w:r>
-      <w:r>
-        <w:t>structuralist</w:t>
-      </w:r>
-      <w:r>
-        <w:t xml:space="preserve"> pattern of looking first at the behavior of the group, and those following </w:t>
-      </w:r>
-      <w:r>
-        <w:t xml:space="preserve">the </w:t>
-      </w:r>
-      <w:r>
-        <w:t>interactionist</w:t>
-      </w:r>
-      <w:r>
-        <w:t xml:space="preserve"> paradigm in which macro-level behavior is generated from the interaction of individuals. </w:t>
-      </w:r>
-      <w:r>
-        <w:fldChar w:fldCharType="begin" w:fldLock="1"/>
-      </w:r>
-      <w:r>
-        <w:instrText>ADDIN CSL_CITATION { "citationItems" : [ { "id" : "ITEM-1", "itemData" : { "author" : [ { "dropping-particle" : "", "family" : "Dawe", "given" : "Alan", "non-dropping-particle" : "", "parse-names" : false, "suffix" : "" } ], "container-title" : "British Journal of Sociology", "id" : "ITEM-1", "issue" : "2", "issued" : { "date-parts" : [ [ "1970" ] ] }, "page" : "207-218", "title" : "The Two Sociologies", "type" : "article-journal", "volume" : "21" }, "uris" : [ "http://www.mendeley.com/documents/?uuid=d2be3380-260c-4cc9-be85-ac0e30f45f06" ] } ], "mendeley" : { "formattedCitation" : "(Dawe 1970)", "plainTextFormattedCitation" : "(Dawe 1970)", "previouslyFormattedCitation" : "(Dawe 1970)" }, "properties" : { "noteIndex" : 0 }, "schema" : "https://github.com/citation-style-language/schema/raw/master/csl-citation.json" }</w:instrText>
-      </w:r>
-      <w:r>
-        <w:fldChar w:fldCharType="separate"/>
-      </w:r>
-      <w:r>
-        <w:rPr>
-          <w:noProof/>
-        </w:rPr>
-        <w:t>(Dawe 1970)</w:t>
-      </w:r>
-      <w:r>
-        <w:fldChar w:fldCharType="end"/>
-      </w:r>
-      <w:r>
-        <w:t xml:space="preserve"> As I am interested in understanding feedbacks in the system, I will limit investigation to models using the structuralist perspective. In practice, this includes</w:t>
-      </w:r>
-      <w:r>
-        <w:t xml:space="preserve"> models that represent the behavior of populations and cohorts of individuals, along with aggregate levels of behavioral response. </w:t>
-      </w:r>
-      <w:r>
-        <w:t>I</w:t>
-      </w:r>
-      <w:r>
-        <w:t xml:space="preserve"> omit agent-based models and those that derive their results from the aggregation of actions simulated at the individual level.</w:t>
-      </w:r>
-      <w:r>
-        <w:t xml:space="preserve"> This filter excludes </w:t>
-      </w:r>
-      <w:r>
-        <w:t xml:space="preserve">works by </w:t>
-      </w:r>
-      <w:proofErr w:type="spellStart"/>
-      <w:r>
-        <w:t>Heckathorn</w:t>
-      </w:r>
-      <w:proofErr w:type="spellEnd"/>
-      <w:r>
-        <w:t xml:space="preserve"> </w:t>
-      </w:r>
-      <w:r>
-        <w:fldChar w:fldCharType="begin" w:fldLock="1"/>
-      </w:r>
-      <w:r>
-        <w:instrText>ADDIN CSL_CITATION { "citationItems" : [ { "id" : "ITEM-1", "itemData" : { "author" : [ { "dropping-particle" : "", "family" : "Heckathorn", "given" : "DD", "non-dropping-particle" : "", "parse-names" : false, "suffix" : "" } ], "container-title" : "American Sociological Review", "id" : "ITEM-1", "issued" : { "date-parts" : [ [ "1996" ] ] }, "title" : "The dynamics and dilemmas of collective action", "type" : "article-journal" }, "uris" : [ "http://www.mendeley.com/documents/?uuid=1783d2b8-e21a-45f8-b3dd-9662a6127f23" ] } ], "mendeley" : { "formattedCitation" : "(Heckathorn 1996)", "manualFormatting" : "(1996)", "plainTextFormattedCitation" : "(Heckathorn 1996)", "previouslyFormattedCitation" : "(Heckathorn 1996)" }, "properties" : { "noteIndex" : 0 }, "schema" : "https://github.com/citation-style-language/schema/raw/master/csl-citation.json" }</w:instrText>
-      </w:r>
-      <w:r>
-        <w:fldChar w:fldCharType="separate"/>
-      </w:r>
-      <w:r>
-        <w:rPr>
-          <w:noProof/>
-        </w:rPr>
-        <w:t>(</w:t>
-      </w:r>
-      <w:r>
-        <w:rPr>
-          <w:noProof/>
-        </w:rPr>
-        <w:t>1996)</w:t>
-      </w:r>
-      <w:r>
-        <w:fldChar w:fldCharType="end"/>
-      </w:r>
-      <w:r>
-        <w:t xml:space="preserve">, and Oliver </w:t>
-      </w:r>
-      <w:r>
-        <w:fldChar w:fldCharType="begin" w:fldLock="1"/>
-      </w:r>
-      <w:r>
-        <w:instrText>ADDIN CSL_CITATION { "citationItems" : [ { "id" : "ITEM-1", "itemData" : { "author" : [ { "dropping-particle" : "", "family" : "Oliver", "given" : "P", "non-dropping-particle" : "", "parse-names" : false, "suffix" : "" } ], "container-title" : "American journal of sociology", "id" : "ITEM-1", "issued" : { "date-parts" : [ [ "1980" ] ] }, "title" : "Rewards and punishments as selective incentives for collective action: theoretical investigations", "type" : "article-journal" }, "uris" : [ "http://www.mendeley.com/documents/?uuid=ae9708d9-ee5b-40df-a9b6-948f3629d2cc" ] } ], "mendeley" : { "formattedCitation" : "(Oliver 1980)", "manualFormatting" : "(1980)", "plainTextFormattedCitation" : "(Oliver 1980)", "previouslyFormattedCitation" : "(Oliver 1980)" }, "properties" : { "noteIndex" : 0 }, "schema" : "https://github.com/citation-style-language/schema/raw/master/csl-citation.json" }</w:instrText>
-      </w:r>
-      <w:r>
-        <w:fldChar w:fldCharType="separate"/>
-      </w:r>
-      <w:r>
-        <w:rPr>
-          <w:noProof/>
-        </w:rPr>
-        <w:t>(</w:t>
-      </w:r>
-      <w:r>
-        <w:rPr>
-          <w:noProof/>
-        </w:rPr>
-        <w:t>1980)</w:t>
-      </w:r>
-      <w:r>
-        <w:fldChar w:fldCharType="end"/>
-      </w:r>
-      <w:r>
-        <w:t xml:space="preserve"> amongst others.</w:t>
-      </w:r>
-    </w:p>
-    <w:p>
-      <w:r>
-        <w:t>My interest in explicit theory-driven causal mechanisms excludes</w:t>
-      </w:r>
-      <w:r>
-        <w:t xml:space="preserve"> econ</w:t>
-      </w:r>
-      <w:r>
-        <w:t>ometric models or models that attempt to infer relationship</w:t>
-      </w:r>
-      <w:r>
-        <w:t>s</w:t>
-      </w:r>
-      <w:r>
-        <w:t xml:space="preserve"> between time</w:t>
-      </w:r>
-      <w:r>
-        <w:t>-</w:t>
-      </w:r>
-      <w:r>
-        <w:t>series data</w:t>
-      </w:r>
-      <w:r>
-        <w:t xml:space="preserve">, such as </w:t>
-      </w:r>
-      <w:proofErr w:type="spellStart"/>
-      <w:r>
-        <w:t>Aguiar-Conraria</w:t>
-      </w:r>
-      <w:proofErr w:type="spellEnd"/>
-      <w:r>
-        <w:t xml:space="preserve"> </w:t>
-      </w:r>
-      <w:r>
-        <w:fldChar w:fldCharType="begin" w:fldLock="1"/>
-      </w:r>
-      <w:r>
-        <w:instrText>ADDIN CSL_CITATION { "citationItems" : [ { "id" : "ITEM-1", "itemData" : { "author" : [ { "dropping-particle" : "", "family" : "Aguiar\u2010Conraria", "given" : "L", "non-dropping-particle" : "", "parse-names" : false, "suffix" : "" } ], "container-title" : "American Journal of  \u2026", "id" : "ITEM-1", "issued" : { "date-parts" : [ [ "2012" ] ] }, "title" : "Cycles in politics: wavelet analysis of political time series", "type" : "article-journal" }, "uris" : [ "http://www.mendeley.com/documents/?uuid=2e68bbf6-7f89-476a-bacd-5ff2c79e3e61" ] } ], "mendeley" : { "formattedCitation" : "(Aguiar\u2010Conraria 2012)", "manualFormatting" : "(2012)", "plainTextFormattedCitation" : "(Aguiar\u2010Conraria 2012)", "previouslyFormattedCitation" : "(Aguiar\u2010Conraria 2012)" }, "properties" : { "noteIndex" : 0 }, "schema" : "https://github.com/citation-style-language/schema/raw/master/csl-citation.json" }</w:instrText>
-      </w:r>
-      <w:r>
-        <w:fldChar w:fldCharType="separate"/>
-      </w:r>
-      <w:r>
-        <w:rPr>
-          <w:rFonts w:hint="eastAsia"/>
-          <w:noProof/>
-        </w:rPr>
-        <w:t>(</w:t>
-      </w:r>
-      <w:r>
-        <w:rPr>
-          <w:rFonts w:hint="eastAsia"/>
-          <w:noProof/>
-        </w:rPr>
-        <w:t>2012)</w:t>
-      </w:r>
-      <w:r>
-        <w:fldChar w:fldCharType="end"/>
-      </w:r>
-      <w:r>
-        <w:t xml:space="preserve"> and others</w:t>
-      </w:r>
-      <w:r>
-        <w:t xml:space="preserve">. </w:t>
-      </w:r>
-    </w:p>
-    <w:p>
-      <w:r>
-        <w:t>While I am interested in the general topic of social movements as vehicles for social change, many of the selections in this paper focus on a regime/dissident conflict as one particular manifestation of collective protest behavior. While this segment of the full topic of social movements is not likely to be representative of the sp</w:t>
-      </w:r>
-      <w:r>
-        <w:t>ace of movements themselves, it</w:t>
-      </w:r>
-      <w:r>
-        <w:t xml:space="preserve"> seems to have attracted the most interest of causal modelers to date. </w:t>
-      </w:r>
-      <w:r>
-        <w:t xml:space="preserve">The models included in this paper do not represent an exhaustive survey of the </w:t>
-      </w:r>
-      <w:r>
-        <w:t xml:space="preserve">social movements </w:t>
-      </w:r>
-      <w:r>
-        <w:t>literature, but instead explore the way different authors have added new concepts and feedback loops to the literature.</w:t>
-      </w:r>
-    </w:p>
-    <w:p>
-      <w:pPr>
-        <w:pStyle w:val="Heading2"/>
-      </w:pPr>
-      <w:r>
         <w:t>The notation used in this paper</w:t>
       </w:r>
     </w:p>
@@ -877,7 +874,11 @@
         <w:t>are drawn in boxes</w:t>
       </w:r>
       <w:r>
-        <w:t>. The values of the stock variables are sufficient to encode the full state of the system and allow for calculation of the remaining model elements. Flows represent the derivatives of these stock values with respect to time</w:t>
+        <w:t xml:space="preserve">. The values of the stock variables are sufficient to encode the full state of the system and allow for </w:t>
+      </w:r>
+      <w:r>
+        <w:lastRenderedPageBreak/>
+        <w:t>calculation of the remaining model elements. Flows represent the derivatives of these stock values with respect to time</w:t>
       </w:r>
       <w:r>
         <w:t>, and are drawn as pipes with control valves</w:t>
@@ -917,7 +918,7 @@
                     </pic:cNvPicPr>
                   </pic:nvPicPr>
                   <pic:blipFill>
-                    <a:blip r:embed="rId9">
+                    <a:blip r:embed="rId8">
                       <a:extLst>
                         <a:ext uri="{28A0092B-C50C-407E-A947-70E740481C1C}">
                           <a14:useLocalDpi xmlns:a14="http://schemas.microsoft.com/office/drawing/2010/main" val="0"/>
@@ -1001,7 +1002,11 @@
         <w:t>those that</w:t>
       </w:r>
       <w:r>
-        <w:t xml:space="preserve"> tend to drive the system away from equilibrium, whereas balancing loops bring the system towards equilibrium. Each feedback loop is labeled with a name, which will allow us to compare feedback processes across models to show how various authors expand on the same themes as their predecessors with more nuance or detail, and where they introduce </w:t>
+        <w:t xml:space="preserve"> tend to drive the system away from equilibrium, whereas balancing loops bring the system towards equilibrium. Each feedback loop is labeled with a name, which will allow us to compare feedback processes across models to show how various authors expand </w:t>
+      </w:r>
+      <w:r>
+        <w:lastRenderedPageBreak/>
+        <w:t xml:space="preserve">on the same themes as their predecessors with more nuance or detail, and where they introduce </w:t>
       </w:r>
       <w:r>
         <w:t>structures</w:t>
@@ -1009,16 +1014,16 @@
       <w:r>
         <w:t xml:space="preserve"> of their own into the model </w:t>
       </w:r>
-      <w:commentRangeStart w:id="2"/>
+      <w:commentRangeStart w:id="1"/>
       <w:r>
         <w:t>pantheon</w:t>
       </w:r>
-      <w:commentRangeEnd w:id="2"/>
+      <w:commentRangeEnd w:id="1"/>
       <w:r>
         <w:rPr>
           <w:rStyle w:val="CommentReference"/>
         </w:rPr>
-        <w:commentReference w:id="2"/>
+        <w:commentReference w:id="1"/>
       </w:r>
       <w:r>
         <w:t>.</w:t>
@@ -1161,7 +1166,11 @@
         <w:t>recurrence</w:t>
       </w:r>
       <w:r>
-        <w:t xml:space="preserve"> equations describing the behavior of an authoritarian regime</w:t>
+        <w:t xml:space="preserve"> equations describing the behavior of an authoritarian </w:t>
+      </w:r>
+      <w:r>
+        <w:lastRenderedPageBreak/>
+        <w:t>regime</w:t>
       </w:r>
       <w:r>
         <w:t xml:space="preserve"> and its conflict with an opposition group. The conflict made manifest by the opposition is met with coercive force, which for the authors has the effect of increasing the level of conflict the opposition is willing or able to maintain.</w:t>
@@ -1266,19 +1275,32 @@
           <w:color w:val="000000"/>
         </w:rPr>
       </w:pPr>
-      <w:bookmarkStart w:id="3" w:name="_Ref313632784"/>
+      <w:bookmarkStart w:id="2" w:name="_Ref313632784"/>
       <w:r>
         <w:t xml:space="preserve">Figure </w:t>
       </w:r>
-      <w:fldSimple w:instr=" SEQ Figure \* ARABIC ">
-        <w:r>
-          <w:rPr>
-            <w:noProof/>
-          </w:rPr>
-          <w:t>1</w:t>
-        </w:r>
-      </w:fldSimple>
-      <w:bookmarkEnd w:id="3"/>
+      <w:r>
+        <w:fldChar w:fldCharType="begin"/>
+      </w:r>
+      <w:r>
+        <w:instrText xml:space="preserve"> SEQ Figure \* ARABIC </w:instrText>
+      </w:r>
+      <w:r>
+        <w:fldChar w:fldCharType="separate"/>
+      </w:r>
+      <w:r>
+        <w:rPr>
+          <w:noProof/>
+        </w:rPr>
+        <w:t>1</w:t>
+      </w:r>
+      <w:r>
+        <w:rPr>
+          <w:noProof/>
+        </w:rPr>
+        <w:fldChar w:fldCharType="end"/>
+      </w:r>
+      <w:bookmarkEnd w:id="2"/>
       <w:r>
         <w:t>: A Causal Loop Diagram of Jackson</w:t>
       </w:r>
@@ -1360,6 +1382,7 @@
         <w:rPr>
           <w:rStyle w:val="Strong"/>
         </w:rPr>
+        <w:lastRenderedPageBreak/>
         <w:t>Feedback Processes</w:t>
       </w:r>
     </w:p>
@@ -1454,6 +1477,7 @@
       </w:pPr>
       <w:proofErr w:type="spellStart"/>
       <w:r>
+        <w:lastRenderedPageBreak/>
         <w:t>Huckfeldt</w:t>
       </w:r>
       <w:proofErr w:type="spellEnd"/>
@@ -1591,7 +1615,11 @@
         <w:t xml:space="preserve"> built through some form of social recruitment process, and declines as citizens are coerced into compliance with the law. The second state element is the resource base devoted to ensuring compliance, whether those resources are police time, incarceration costs, or forgone economic opportunities. This element of the system state is modified in response to </w:t>
       </w:r>
       <w:r>
-        <w:t>resource constraints, political support, and policing decisions.</w:t>
+        <w:t xml:space="preserve">resource </w:t>
+      </w:r>
+      <w:r>
+        <w:lastRenderedPageBreak/>
+        <w:t>constraints, political support, and policing decisions.</w:t>
       </w:r>
       <w:r>
         <w:rPr>
@@ -1658,19 +1686,32 @@
         <w:pStyle w:val="Caption"/>
         <w:jc w:val="center"/>
       </w:pPr>
-      <w:bookmarkStart w:id="4" w:name="_Ref313633313"/>
+      <w:bookmarkStart w:id="3" w:name="_Ref313633313"/>
       <w:r>
         <w:t xml:space="preserve">Figure </w:t>
       </w:r>
-      <w:fldSimple w:instr=" SEQ Figure \* ARABIC ">
-        <w:r>
-          <w:rPr>
-            <w:noProof/>
-          </w:rPr>
-          <w:t>2</w:t>
-        </w:r>
-      </w:fldSimple>
-      <w:bookmarkEnd w:id="4"/>
+      <w:r>
+        <w:fldChar w:fldCharType="begin"/>
+      </w:r>
+      <w:r>
+        <w:instrText xml:space="preserve"> SEQ Figure \* ARABIC </w:instrText>
+      </w:r>
+      <w:r>
+        <w:fldChar w:fldCharType="separate"/>
+      </w:r>
+      <w:r>
+        <w:rPr>
+          <w:noProof/>
+        </w:rPr>
+        <w:t>2</w:t>
+      </w:r>
+      <w:r>
+        <w:rPr>
+          <w:noProof/>
+        </w:rPr>
+        <w:fldChar w:fldCharType="end"/>
+      </w:r>
+      <w:bookmarkEnd w:id="3"/>
       <w:r>
         <w:t xml:space="preserve">: Structural diagram of the equations presented in </w:t>
       </w:r>
@@ -2231,19 +2272,35 @@
         <w:pStyle w:val="Caption"/>
         <w:jc w:val="center"/>
       </w:pPr>
-      <w:bookmarkStart w:id="5" w:name="_Ref313634512"/>
+      <w:bookmarkStart w:id="4" w:name="_Ref313634512"/>
       <w:r>
         <w:t xml:space="preserve">Figure </w:t>
       </w:r>
-      <w:fldSimple w:instr=" SEQ Figure \* ARABIC ">
-        <w:r>
-          <w:rPr>
-            <w:noProof/>
-          </w:rPr>
-          <w:t>3</w:t>
-        </w:r>
-      </w:fldSimple>
-      <w:bookmarkEnd w:id="5"/>
+      <w:r>
+        <w:fldChar w:fldCharType="begin"/>
+      </w:r>
+      <w:r>
+        <w:instrText xml:space="preserve"> </w:instrText>
+      </w:r>
+      <w:r>
+        <w:instrText xml:space="preserve">SEQ Figure \* ARABIC </w:instrText>
+      </w:r>
+      <w:r>
+        <w:fldChar w:fldCharType="separate"/>
+      </w:r>
+      <w:r>
+        <w:rPr>
+          <w:noProof/>
+        </w:rPr>
+        <w:t>3</w:t>
+      </w:r>
+      <w:r>
+        <w:rPr>
+          <w:noProof/>
+        </w:rPr>
+        <w:fldChar w:fldCharType="end"/>
+      </w:r>
+      <w:bookmarkEnd w:id="4"/>
       <w:r>
         <w:t xml:space="preserve">: A diagram of the full equation model in </w:t>
       </w:r>
@@ -2840,19 +2897,32 @@
         <w:pStyle w:val="Caption"/>
         <w:jc w:val="center"/>
       </w:pPr>
-      <w:bookmarkStart w:id="6" w:name="_Ref313694405"/>
+      <w:bookmarkStart w:id="5" w:name="_Ref313694405"/>
       <w:r>
         <w:t xml:space="preserve">Figure </w:t>
       </w:r>
-      <w:fldSimple w:instr=" SEQ Figure \* ARABIC ">
-        <w:r>
-          <w:rPr>
-            <w:noProof/>
-          </w:rPr>
-          <w:t>4</w:t>
-        </w:r>
-      </w:fldSimple>
-      <w:bookmarkEnd w:id="6"/>
+      <w:r>
+        <w:fldChar w:fldCharType="begin"/>
+      </w:r>
+      <w:r>
+        <w:instrText xml:space="preserve"> SEQ Figure \* ARABIC </w:instrText>
+      </w:r>
+      <w:r>
+        <w:fldChar w:fldCharType="separate"/>
+      </w:r>
+      <w:r>
+        <w:rPr>
+          <w:noProof/>
+        </w:rPr>
+        <w:t>4</w:t>
+      </w:r>
+      <w:r>
+        <w:rPr>
+          <w:noProof/>
+        </w:rPr>
+        <w:fldChar w:fldCharType="end"/>
+      </w:r>
+      <w:bookmarkEnd w:id="5"/>
       <w:r>
         <w:t xml:space="preserve">: The equations of </w:t>
       </w:r>
@@ -3355,19 +3425,32 @@
         <w:pStyle w:val="Caption"/>
         <w:jc w:val="center"/>
       </w:pPr>
-      <w:bookmarkStart w:id="7" w:name="_Ref313635137"/>
+      <w:bookmarkStart w:id="6" w:name="_Ref313635137"/>
       <w:r>
         <w:t xml:space="preserve">Figure </w:t>
       </w:r>
-      <w:fldSimple w:instr=" SEQ Figure \* ARABIC ">
-        <w:r>
-          <w:rPr>
-            <w:noProof/>
-          </w:rPr>
-          <w:t>5</w:t>
-        </w:r>
-      </w:fldSimple>
-      <w:bookmarkEnd w:id="7"/>
+      <w:r>
+        <w:fldChar w:fldCharType="begin"/>
+      </w:r>
+      <w:r>
+        <w:instrText xml:space="preserve"> SEQ Figure \* ARABIC </w:instrText>
+      </w:r>
+      <w:r>
+        <w:fldChar w:fldCharType="separate"/>
+      </w:r>
+      <w:r>
+        <w:rPr>
+          <w:noProof/>
+        </w:rPr>
+        <w:t>5</w:t>
+      </w:r>
+      <w:r>
+        <w:rPr>
+          <w:noProof/>
+        </w:rPr>
+        <w:fldChar w:fldCharType="end"/>
+      </w:r>
+      <w:bookmarkEnd w:id="6"/>
       <w:r>
         <w:t>: A causal loop diagram of Chong (1991)</w:t>
       </w:r>
@@ -3680,6 +3763,22 @@
         <w:instrText xml:space="preserve"> REF _Ref313635439 \h </w:instrText>
       </w:r>
       <w:r>
+        <w:fldChar w:fldCharType="separate"/>
+      </w:r>
+      <w:r>
+        <w:rPr>
+          <w:b/>
+        </w:rPr>
+        <w:t xml:space="preserve">Error! Reference source not </w:t>
+      </w:r>
+      <w:proofErr w:type="spellStart"/>
+      <w:r>
+        <w:rPr>
+          <w:b/>
+        </w:rPr>
+        <w:t>found.</w:t>
+      </w:r>
+      <w:r>
         <w:fldChar w:fldCharType="end"/>
       </w:r>
       <w:r>
@@ -3692,7 +3791,11 @@
         <w:fldChar w:fldCharType="separate"/>
       </w:r>
       <w:r>
-        <w:t xml:space="preserve">Figure </w:t>
+        <w:t>Figure</w:t>
+      </w:r>
+      <w:proofErr w:type="spellEnd"/>
+      <w:r>
+        <w:t xml:space="preserve"> </w:t>
       </w:r>
       <w:r>
         <w:rPr>
@@ -3773,19 +3876,32 @@
         <w:pStyle w:val="Caption"/>
         <w:jc w:val="center"/>
       </w:pPr>
-      <w:bookmarkStart w:id="8" w:name="_Ref313635441"/>
+      <w:bookmarkStart w:id="7" w:name="_Ref313635441"/>
       <w:r>
         <w:t xml:space="preserve">Figure </w:t>
       </w:r>
-      <w:fldSimple w:instr=" SEQ Figure \* ARABIC ">
-        <w:r>
-          <w:rPr>
-            <w:noProof/>
-          </w:rPr>
-          <w:t>6</w:t>
-        </w:r>
-      </w:fldSimple>
-      <w:bookmarkEnd w:id="8"/>
+      <w:r>
+        <w:fldChar w:fldCharType="begin"/>
+      </w:r>
+      <w:r>
+        <w:instrText xml:space="preserve"> SEQ Figure \* ARABIC </w:instrText>
+      </w:r>
+      <w:r>
+        <w:fldChar w:fldCharType="separate"/>
+      </w:r>
+      <w:r>
+        <w:rPr>
+          <w:noProof/>
+        </w:rPr>
+        <w:t>6</w:t>
+      </w:r>
+      <w:r>
+        <w:rPr>
+          <w:noProof/>
+        </w:rPr>
+        <w:fldChar w:fldCharType="end"/>
+      </w:r>
+      <w:bookmarkEnd w:id="7"/>
       <w:r>
         <w:t>: Diagrammatic representation of the model presented in Simon (1994)</w:t>
       </w:r>
@@ -4330,19 +4446,32 @@
         <w:keepNext/>
         <w:jc w:val="center"/>
       </w:pPr>
-      <w:bookmarkStart w:id="9" w:name="_Ref313695630"/>
+      <w:bookmarkStart w:id="8" w:name="_Ref313695630"/>
       <w:r>
         <w:t xml:space="preserve">Table </w:t>
       </w:r>
-      <w:fldSimple w:instr=" SEQ Table \* ARABIC ">
-        <w:r>
-          <w:rPr>
-            <w:noProof/>
-          </w:rPr>
-          <w:t>1</w:t>
-        </w:r>
-      </w:fldSimple>
-      <w:bookmarkEnd w:id="9"/>
+      <w:r>
+        <w:fldChar w:fldCharType="begin"/>
+      </w:r>
+      <w:r>
+        <w:instrText xml:space="preserve"> SEQ Table \* ARABIC </w:instrText>
+      </w:r>
+      <w:r>
+        <w:fldChar w:fldCharType="separate"/>
+      </w:r>
+      <w:r>
+        <w:rPr>
+          <w:noProof/>
+        </w:rPr>
+        <w:t>1</w:t>
+      </w:r>
+      <w:r>
+        <w:rPr>
+          <w:noProof/>
+        </w:rPr>
+        <w:fldChar w:fldCharType="end"/>
+      </w:r>
+      <w:bookmarkEnd w:id="8"/>
       <w:r>
         <w:t>: State variable presence across models considered</w:t>
       </w:r>
@@ -4487,19 +4616,32 @@
         <w:keepNext/>
         <w:jc w:val="center"/>
       </w:pPr>
-      <w:bookmarkStart w:id="10" w:name="_Ref313635744"/>
+      <w:bookmarkStart w:id="9" w:name="_Ref313635744"/>
       <w:r>
         <w:t xml:space="preserve">Table </w:t>
       </w:r>
-      <w:fldSimple w:instr=" SEQ Table \* ARABIC ">
-        <w:r>
-          <w:rPr>
-            <w:noProof/>
-          </w:rPr>
-          <w:t>2</w:t>
-        </w:r>
-      </w:fldSimple>
-      <w:bookmarkEnd w:id="10"/>
+      <w:r>
+        <w:fldChar w:fldCharType="begin"/>
+      </w:r>
+      <w:r>
+        <w:instrText xml:space="preserve"> SEQ Table \* ARABIC </w:instrText>
+      </w:r>
+      <w:r>
+        <w:fldChar w:fldCharType="separate"/>
+      </w:r>
+      <w:r>
+        <w:rPr>
+          <w:noProof/>
+        </w:rPr>
+        <w:t>2</w:t>
+      </w:r>
+      <w:r>
+        <w:rPr>
+          <w:noProof/>
+        </w:rPr>
+        <w:fldChar w:fldCharType="end"/>
+      </w:r>
+      <w:bookmarkEnd w:id="9"/>
       <w:r>
         <w:t>: Feedback loop presence across the models considered</w:t>
       </w:r>
@@ -5520,23 +5662,7 @@
 
 <file path=word/comments.xml><?xml version="1.0" encoding="utf-8"?>
 <w:comments xmlns:wpc="http://schemas.microsoft.com/office/word/2010/wordprocessingCanvas" xmlns:mo="http://schemas.microsoft.com/office/mac/office/2008/main" xmlns:mc="http://schemas.openxmlformats.org/markup-compatibility/2006" xmlns:mv="urn:schemas-microsoft-com:mac:vml" xmlns:o="urn:schemas-microsoft-com:office:office" xmlns:r="http://schemas.openxmlformats.org/officeDocument/2006/relationships" xmlns:m="http://schemas.openxmlformats.org/officeDocument/2006/math" xmlns:v="urn:schemas-microsoft-com:vml" xmlns:wp14="http://schemas.microsoft.com/office/word/2010/wordprocessingDrawing" xmlns:wp="http://schemas.openxmlformats.org/drawingml/2006/wordprocessingDrawing" xmlns:w10="urn:schemas-microsoft-com:office:word" xmlns:w="http://schemas.openxmlformats.org/wordprocessingml/2006/main" xmlns:w14="http://schemas.microsoft.com/office/word/2010/wordml" xmlns:wpg="http://schemas.microsoft.com/office/word/2010/wordprocessingGroup" xmlns:wpi="http://schemas.microsoft.com/office/word/2010/wordprocessingInk" xmlns:wne="http://schemas.microsoft.com/office/word/2006/wordml" xmlns:wps="http://schemas.microsoft.com/office/word/2010/wordprocessingShape" mc:Ignorable="w14 wp14">
-  <w:comment w:id="1" w:author="James Houghton" w:date="2016-01-05T16:48:00Z" w:initials="JH">
-    <w:p>
-      <w:pPr>
-        <w:pStyle w:val="CommentText"/>
-      </w:pPr>
-      <w:r>
-        <w:rPr>
-          <w:rStyle w:val="CommentReference"/>
-        </w:rPr>
-        <w:annotationRef/>
-      </w:r>
-      <w:r>
-        <w:t>Check before submitting that I haven’t slipped into ‘we’ by accident…</w:t>
-      </w:r>
-    </w:p>
-  </w:comment>
-  <w:comment w:id="2" w:author="James Houghton" w:date="2016-01-05T16:58:00Z" w:initials="JH">
+  <w:comment w:id="1" w:author="James Houghton" w:date="2016-01-05T16:58:00Z" w:initials="JH">
     <w:p>
       <w:pPr>
         <w:pStyle w:val="CommentText"/>
@@ -7392,7 +7518,7 @@
 </file>
 
 <file path=customXml/itemProps1.xml><?xml version="1.0" encoding="utf-8"?>
-<ds:datastoreItem xmlns:ds="http://schemas.openxmlformats.org/officeDocument/2006/customXml" ds:itemID="{EACCB21F-DFCC-C54F-AB3D-86F79F601236}">
+<ds:datastoreItem xmlns:ds="http://schemas.openxmlformats.org/officeDocument/2006/customXml" ds:itemID="{86685488-3B61-7F41-B711-02F54100BB0D}">
   <ds:schemaRefs>
     <ds:schemaRef ds:uri="http://schemas.openxmlformats.org/officeDocument/2006/bibliography"/>
   </ds:schemaRefs>

</xml_diff>